<commit_message>
Made more progress on the actual text documents
Added some more text to the documents aspects
</commit_message>
<xml_diff>
--- a/documents/TOK ESSAY.docx
+++ b/documents/TOK ESSAY.docx
@@ -170,7 +170,15 @@
       </w:pPr>
       <w:r>
         <w:lastRenderedPageBreak/>
-        <w:t>Now using your side knowledge claims, combine them to answer you main knowledge question.</w:t>
+        <w:t xml:space="preserve">Now using your side knowledge claims, combine them to answer </w:t>
+      </w:r>
+      <w:proofErr w:type="gramStart"/>
+      <w:r>
+        <w:t>you</w:t>
+      </w:r>
+      <w:proofErr w:type="gramEnd"/>
+      <w:r>
+        <w:t xml:space="preserve"> main knowledge question.</w:t>
       </w:r>
     </w:p>
     <w:p>
@@ -426,15 +434,7 @@
         <w:rPr>
           <w:lang w:val="en-US"/>
         </w:rPr>
-        <w:t xml:space="preserve"> (9/10</w:t>
-      </w:r>
-      <w:bookmarkStart w:id="0" w:name="_GoBack"/>
-      <w:bookmarkEnd w:id="0"/>
-      <w:r>
-        <w:rPr>
-          <w:lang w:val="en-US"/>
-        </w:rPr>
-        <w:t>)</w:t>
+        <w:t xml:space="preserve"> (9/10)</w:t>
       </w:r>
       <w:r>
         <w:rPr>
@@ -524,6 +524,9 @@
       <w:r>
         <w:t>This the current link, it may change so… just google it or whatever search engine you use. That’s all for this section. Just read the rubric, know what is good and what is bad, and start writing according to the principles.</w:t>
       </w:r>
+      <w:r>
+        <w:t xml:space="preserve"> </w:t>
+      </w:r>
     </w:p>
     <w:p/>
     <w:p>
@@ -562,9 +565,11 @@
       <w:r>
         <w:t>r/</w:t>
       </w:r>
+      <w:proofErr w:type="spellStart"/>
       <w:r>
         <w:t>IncreasinglyVerbose</w:t>
       </w:r>
+      <w:proofErr w:type="spellEnd"/>
     </w:p>
     <w:p>
       <w:pPr>
@@ -578,7 +583,15 @@
         <w:t xml:space="preserve">If you ever need a good laugh, go to this reddit. Essentially the premise of this </w:t>
       </w:r>
       <w:r>
-        <w:t>technique is to take your title and stretch it out as much as possible, so that you can move from confusing IB speak to understandable human speak. Here lets try an example with a May 2020 title.</w:t>
+        <w:t xml:space="preserve">technique is to take your title and stretch it out as much as possible, so that you can move from confusing IB speak to understandable human speak. Here </w:t>
+      </w:r>
+      <w:proofErr w:type="gramStart"/>
+      <w:r>
+        <w:t>lets</w:t>
+      </w:r>
+      <w:proofErr w:type="gramEnd"/>
+      <w:r>
+        <w:t xml:space="preserve"> try an example with a May 2020 title.</w:t>
       </w:r>
     </w:p>
     <w:p>
@@ -654,10 +667,33 @@
       <w:pPr>
         <w:pStyle w:val="ListParagraph"/>
         <w:numPr>
+          <w:ilvl w:val="0"/>
+          <w:numId w:val="3"/>
+        </w:numPr>
+      </w:pPr>
+      <w:r>
+        <w:t>Technique 2: Take a shower</w:t>
+      </w:r>
+    </w:p>
+    <w:p>
+      <w:pPr>
+        <w:pStyle w:val="ListParagraph"/>
+        <w:numPr>
           <w:ilvl w:val="1"/>
           <w:numId w:val="3"/>
         </w:numPr>
       </w:pPr>
+      <w:r>
+        <w:t xml:space="preserve">This may sound a bit confusing but taking a shower is very good for getting </w:t>
+      </w:r>
+      <w:r>
+        <w:t>your creative juices flowing.</w:t>
+      </w:r>
+      <w:bookmarkStart w:id="0" w:name="_GoBack"/>
+      <w:bookmarkEnd w:id="0"/>
+      <w:r>
+        <w:t xml:space="preserve"> </w:t>
+      </w:r>
     </w:p>
     <w:p>
       <w:pPr>
@@ -864,7 +900,15 @@
         <w:t xml:space="preserve">, the places to know stuff, so AOKs, and then you have the POKs. Problems of Knowing, the issues the problems, the inhibitors (for all those bio kids out there). </w:t>
       </w:r>
       <w:r>
-        <w:t>I have noticed that good TOK analysis is dealing with the POKs with multiple WOKs in one or two AOKs. Ya I just used four abbreviations, deal with it.</w:t>
+        <w:t xml:space="preserve">I have noticed that good TOK analysis is dealing with the POKs with multiple WOKs in one or two AOKs. </w:t>
+      </w:r>
+      <w:proofErr w:type="spellStart"/>
+      <w:r>
+        <w:t>Ya</w:t>
+      </w:r>
+      <w:proofErr w:type="spellEnd"/>
+      <w:r>
+        <w:t xml:space="preserve"> I just used four abbreviations, deal with it.</w:t>
       </w:r>
     </w:p>
     <w:p>

</xml_diff>